<commit_message>
Rangos represantebles table improve
</commit_message>
<xml_diff>
--- a/projects_resources/02/tabla_complemento_a_2.docx
+++ b/projects_resources/02/tabla_complemento_a_2.docx
@@ -72,10 +72,7 @@
           </w:tcPr>
           <w:p>
             <w:r>
-              <w:t xml:space="preserve">0000 0000 </w:t>
-            </w:r>
-            <w:r>
-              <w:t>0000 0110</w:t>
+              <w:t>0000 0000 0000 0110</w:t>
             </w:r>
           </w:p>
         </w:tc>
@@ -107,10 +104,7 @@
           </w:tcPr>
           <w:p>
             <w:r>
-              <w:t xml:space="preserve">0000 0000 </w:t>
-            </w:r>
-            <w:r>
-              <w:t>0000 0101</w:t>
+              <w:t>0000 0000 0000 0101</w:t>
             </w:r>
           </w:p>
         </w:tc>
@@ -142,10 +136,7 @@
           </w:tcPr>
           <w:p>
             <w:r>
-              <w:t xml:space="preserve">0000 0000 </w:t>
-            </w:r>
-            <w:r>
-              <w:t>0000 0100</w:t>
+              <w:t>0000 0000 0000 0100</w:t>
             </w:r>
           </w:p>
         </w:tc>
@@ -167,23 +158,17 @@
           </w:tcPr>
           <w:p>
             <w:r>
-              <w:t xml:space="preserve">0000 </w:t>
-            </w:r>
-            <w:r>
-              <w:t>0011</w:t>
-            </w:r>
-          </w:p>
-        </w:tc>
-        <w:tc>
-          <w:tcPr>
-            <w:tcW w:w="2410" w:type="dxa"/>
-          </w:tcPr>
-          <w:p>
-            <w:r>
-              <w:t xml:space="preserve">0000 0000 0000 </w:t>
-            </w:r>
-            <w:r>
-              <w:t>0011</w:t>
+              <w:t>0000 0011</w:t>
+            </w:r>
+          </w:p>
+        </w:tc>
+        <w:tc>
+          <w:tcPr>
+            <w:tcW w:w="2410" w:type="dxa"/>
+          </w:tcPr>
+          <w:p>
+            <w:r>
+              <w:t>0000 0000 0000 0011</w:t>
             </w:r>
           </w:p>
         </w:tc>
@@ -205,23 +190,17 @@
           </w:tcPr>
           <w:p>
             <w:r>
-              <w:t xml:space="preserve">0000 </w:t>
-            </w:r>
-            <w:r>
-              <w:t>0010</w:t>
-            </w:r>
-          </w:p>
-        </w:tc>
-        <w:tc>
-          <w:tcPr>
-            <w:tcW w:w="2410" w:type="dxa"/>
-          </w:tcPr>
-          <w:p>
-            <w:r>
-              <w:t xml:space="preserve">0000 0000 0000 </w:t>
-            </w:r>
-            <w:r>
-              <w:t>0010</w:t>
+              <w:t>0000 0010</w:t>
+            </w:r>
+          </w:p>
+        </w:tc>
+        <w:tc>
+          <w:tcPr>
+            <w:tcW w:w="2410" w:type="dxa"/>
+          </w:tcPr>
+          <w:p>
+            <w:r>
+              <w:t>0000 0000 0000 0010</w:t>
             </w:r>
           </w:p>
         </w:tc>
@@ -243,23 +222,17 @@
           </w:tcPr>
           <w:p>
             <w:r>
-              <w:t xml:space="preserve">0000 </w:t>
-            </w:r>
-            <w:r>
-              <w:t>0001</w:t>
-            </w:r>
-          </w:p>
-        </w:tc>
-        <w:tc>
-          <w:tcPr>
-            <w:tcW w:w="2410" w:type="dxa"/>
-          </w:tcPr>
-          <w:p>
-            <w:r>
-              <w:t xml:space="preserve">0000 0000 0000 </w:t>
-            </w:r>
-            <w:r>
-              <w:t>0001</w:t>
+              <w:t>0000 0001</w:t>
+            </w:r>
+          </w:p>
+        </w:tc>
+        <w:tc>
+          <w:tcPr>
+            <w:tcW w:w="2410" w:type="dxa"/>
+          </w:tcPr>
+          <w:p>
+            <w:r>
+              <w:t>0000 0000 0000 0001</w:t>
             </w:r>
           </w:p>
         </w:tc>
@@ -281,23 +254,17 @@
           </w:tcPr>
           <w:p>
             <w:r>
-              <w:t xml:space="preserve">0000 </w:t>
-            </w:r>
-            <w:r>
-              <w:t>0000</w:t>
-            </w:r>
-          </w:p>
-        </w:tc>
-        <w:tc>
-          <w:tcPr>
-            <w:tcW w:w="2410" w:type="dxa"/>
-          </w:tcPr>
-          <w:p>
-            <w:r>
-              <w:t xml:space="preserve">0000 0000 0000 </w:t>
-            </w:r>
-            <w:r>
-              <w:t>0000</w:t>
+              <w:t>0000 0000</w:t>
+            </w:r>
+          </w:p>
+        </w:tc>
+        <w:tc>
+          <w:tcPr>
+            <w:tcW w:w="2410" w:type="dxa"/>
+          </w:tcPr>
+          <w:p>
+            <w:r>
+              <w:t>0000 0000 0000 0000</w:t>
             </w:r>
           </w:p>
         </w:tc>
@@ -321,10 +288,7 @@
           </w:tcPr>
           <w:p>
             <w:r>
-              <w:t>1111</w:t>
-            </w:r>
-            <w:r>
-              <w:t xml:space="preserve"> 1111</w:t>
+              <w:t>1111 1111</w:t>
             </w:r>
           </w:p>
         </w:tc>
@@ -335,10 +299,7 @@
           </w:tcPr>
           <w:p>
             <w:r>
-              <w:t>1111 1111 1111</w:t>
-            </w:r>
-            <w:r>
-              <w:t xml:space="preserve"> 1111</w:t>
+              <w:t>1111 1111 1111 1111</w:t>
             </w:r>
           </w:p>
         </w:tc>
@@ -360,23 +321,17 @@
           </w:tcPr>
           <w:p>
             <w:r>
-              <w:t>1111</w:t>
-            </w:r>
-            <w:r>
-              <w:t xml:space="preserve"> 1110</w:t>
-            </w:r>
-          </w:p>
-        </w:tc>
-        <w:tc>
-          <w:tcPr>
-            <w:tcW w:w="2410" w:type="dxa"/>
-          </w:tcPr>
-          <w:p>
-            <w:r>
-              <w:t>1111 1111 1111</w:t>
-            </w:r>
-            <w:r>
-              <w:t xml:space="preserve"> 1110</w:t>
+              <w:t>1111 1110</w:t>
+            </w:r>
+          </w:p>
+        </w:tc>
+        <w:tc>
+          <w:tcPr>
+            <w:tcW w:w="2410" w:type="dxa"/>
+          </w:tcPr>
+          <w:p>
+            <w:r>
+              <w:t>1111 1111 1111 1110</w:t>
             </w:r>
           </w:p>
         </w:tc>
@@ -398,23 +353,17 @@
           </w:tcPr>
           <w:p>
             <w:r>
-              <w:t>1111</w:t>
-            </w:r>
-            <w:r>
-              <w:t xml:space="preserve"> 1101</w:t>
-            </w:r>
-          </w:p>
-        </w:tc>
-        <w:tc>
-          <w:tcPr>
-            <w:tcW w:w="2410" w:type="dxa"/>
-          </w:tcPr>
-          <w:p>
-            <w:r>
-              <w:t>1111 1111 1111</w:t>
-            </w:r>
-            <w:r>
-              <w:t xml:space="preserve"> 1101</w:t>
+              <w:t>1111 1101</w:t>
+            </w:r>
+          </w:p>
+        </w:tc>
+        <w:tc>
+          <w:tcPr>
+            <w:tcW w:w="2410" w:type="dxa"/>
+          </w:tcPr>
+          <w:p>
+            <w:r>
+              <w:t>1111 1111 1111 1101</w:t>
             </w:r>
           </w:p>
         </w:tc>
@@ -436,23 +385,17 @@
           </w:tcPr>
           <w:p>
             <w:r>
-              <w:t>1111</w:t>
-            </w:r>
-            <w:r>
-              <w:t xml:space="preserve"> 1100</w:t>
-            </w:r>
-          </w:p>
-        </w:tc>
-        <w:tc>
-          <w:tcPr>
-            <w:tcW w:w="2410" w:type="dxa"/>
-          </w:tcPr>
-          <w:p>
-            <w:r>
-              <w:t>1111 1111 1111</w:t>
-            </w:r>
-            <w:r>
-              <w:t xml:space="preserve"> 1100</w:t>
+              <w:t>1111 1100</w:t>
+            </w:r>
+          </w:p>
+        </w:tc>
+        <w:tc>
+          <w:tcPr>
+            <w:tcW w:w="2410" w:type="dxa"/>
+          </w:tcPr>
+          <w:p>
+            <w:r>
+              <w:t>1111 1111 1111 1100</w:t>
             </w:r>
           </w:p>
         </w:tc>
@@ -474,23 +417,17 @@
           </w:tcPr>
           <w:p>
             <w:r>
-              <w:t>1111</w:t>
-            </w:r>
-            <w:r>
-              <w:t xml:space="preserve"> 1011</w:t>
-            </w:r>
-          </w:p>
-        </w:tc>
-        <w:tc>
-          <w:tcPr>
-            <w:tcW w:w="2410" w:type="dxa"/>
-          </w:tcPr>
-          <w:p>
-            <w:r>
-              <w:t>1111 1111 1111</w:t>
-            </w:r>
-            <w:r>
-              <w:t xml:space="preserve"> 1011</w:t>
+              <w:t>1111 1011</w:t>
+            </w:r>
+          </w:p>
+        </w:tc>
+        <w:tc>
+          <w:tcPr>
+            <w:tcW w:w="2410" w:type="dxa"/>
+          </w:tcPr>
+          <w:p>
+            <w:r>
+              <w:t>1111 1111 1111 1011</w:t>
             </w:r>
           </w:p>
         </w:tc>
@@ -512,23 +449,17 @@
           </w:tcPr>
           <w:p>
             <w:r>
-              <w:t>1111</w:t>
-            </w:r>
-            <w:r>
-              <w:t xml:space="preserve"> 1010</w:t>
-            </w:r>
-          </w:p>
-        </w:tc>
-        <w:tc>
-          <w:tcPr>
-            <w:tcW w:w="2410" w:type="dxa"/>
-          </w:tcPr>
-          <w:p>
-            <w:r>
-              <w:t>1111 1111 1111</w:t>
-            </w:r>
-            <w:r>
-              <w:t xml:space="preserve"> 1010</w:t>
+              <w:t>1111 1010</w:t>
+            </w:r>
+          </w:p>
+        </w:tc>
+        <w:tc>
+          <w:tcPr>
+            <w:tcW w:w="2410" w:type="dxa"/>
+          </w:tcPr>
+          <w:p>
+            <w:r>
+              <w:t>1111 1111 1111 1010</w:t>
             </w:r>
           </w:p>
         </w:tc>
@@ -949,258 +880,6 @@
             </w:r>
           </w:p>
         </w:tc>
-      </w:tr>
-      <w:tr>
-        <w:tc>
-          <w:tcPr>
-            <w:tcW w:w="2207" w:type="dxa"/>
-          </w:tcPr>
-          <w:p>
-            <w:r>
-              <w:t>8</w:t>
-            </w:r>
-          </w:p>
-        </w:tc>
-        <w:tc>
-          <w:tcPr>
-            <w:tcW w:w="1616" w:type="dxa"/>
-          </w:tcPr>
-          <w:p>
-            <w:r>
-              <w:t>1000</w:t>
-            </w:r>
-          </w:p>
-        </w:tc>
-        <w:tc>
-          <w:tcPr>
-            <w:tcW w:w="1701" w:type="dxa"/>
-          </w:tcPr>
-          <w:p>
-            <w:r>
-              <w:t>8</w:t>
-            </w:r>
-          </w:p>
-        </w:tc>
-        <w:tc>
-          <w:tcPr>
-            <w:tcW w:w="3304" w:type="dxa"/>
-          </w:tcPr>
-          <w:p>
-            <w:r>
-              <w:t>LIKE OVERFLOW EXCEPTION</w:t>
-            </w:r>
-          </w:p>
-        </w:tc>
-      </w:tr>
-      <w:tr>
-        <w:tc>
-          <w:tcPr>
-            <w:tcW w:w="2207" w:type="dxa"/>
-          </w:tcPr>
-          <w:p>
-            <w:r>
-              <w:t>9</w:t>
-            </w:r>
-          </w:p>
-        </w:tc>
-        <w:tc>
-          <w:tcPr>
-            <w:tcW w:w="1616" w:type="dxa"/>
-          </w:tcPr>
-          <w:p>
-            <w:r>
-              <w:t>1001</w:t>
-            </w:r>
-          </w:p>
-        </w:tc>
-        <w:tc>
-          <w:tcPr>
-            <w:tcW w:w="1701" w:type="dxa"/>
-          </w:tcPr>
-          <w:p>
-            <w:r>
-              <w:t>9</w:t>
-            </w:r>
-          </w:p>
-        </w:tc>
-        <w:tc>
-          <w:tcPr>
-            <w:tcW w:w="3304" w:type="dxa"/>
-          </w:tcPr>
-          <w:p>
-            <w:r>
-              <w:t>LIKE OVERFLOW EXCEPTION</w:t>
-            </w:r>
-          </w:p>
-        </w:tc>
-      </w:tr>
-      <w:tr>
-        <w:tc>
-          <w:tcPr>
-            <w:tcW w:w="2207" w:type="dxa"/>
-          </w:tcPr>
-          <w:p>
-            <w:r>
-              <w:t>10</w:t>
-            </w:r>
-          </w:p>
-        </w:tc>
-        <w:tc>
-          <w:tcPr>
-            <w:tcW w:w="1616" w:type="dxa"/>
-          </w:tcPr>
-          <w:p>
-            <w:r>
-              <w:t>1010</w:t>
-            </w:r>
-          </w:p>
-        </w:tc>
-        <w:tc>
-          <w:tcPr>
-            <w:tcW w:w="1701" w:type="dxa"/>
-          </w:tcPr>
-          <w:p>
-            <w:r>
-              <w:t>A</w:t>
-            </w:r>
-          </w:p>
-        </w:tc>
-        <w:tc>
-          <w:tcPr>
-            <w:tcW w:w="3304" w:type="dxa"/>
-          </w:tcPr>
-          <w:p>
-            <w:r>
-              <w:t>LIKE OVERFLOW EXCEPTION</w:t>
-            </w:r>
-          </w:p>
-        </w:tc>
-      </w:tr>
-      <w:tr>
-        <w:tc>
-          <w:tcPr>
-            <w:tcW w:w="2207" w:type="dxa"/>
-          </w:tcPr>
-          <w:p>
-            <w:r>
-              <w:t>11</w:t>
-            </w:r>
-          </w:p>
-        </w:tc>
-        <w:tc>
-          <w:tcPr>
-            <w:tcW w:w="1616" w:type="dxa"/>
-          </w:tcPr>
-          <w:p>
-            <w:r>
-              <w:t>1011</w:t>
-            </w:r>
-          </w:p>
-        </w:tc>
-        <w:tc>
-          <w:tcPr>
-            <w:tcW w:w="1701" w:type="dxa"/>
-          </w:tcPr>
-          <w:p>
-            <w:r>
-              <w:t>B</w:t>
-            </w:r>
-          </w:p>
-        </w:tc>
-        <w:tc>
-          <w:tcPr>
-            <w:tcW w:w="3304" w:type="dxa"/>
-          </w:tcPr>
-          <w:p>
-            <w:r>
-              <w:t>LIKE OVERFLOW EXCEPTION</w:t>
-            </w:r>
-          </w:p>
-        </w:tc>
-      </w:tr>
-      <w:tr>
-        <w:tc>
-          <w:tcPr>
-            <w:tcW w:w="2207" w:type="dxa"/>
-          </w:tcPr>
-          <w:p>
-            <w:r>
-              <w:t>12</w:t>
-            </w:r>
-          </w:p>
-        </w:tc>
-        <w:tc>
-          <w:tcPr>
-            <w:tcW w:w="1616" w:type="dxa"/>
-          </w:tcPr>
-          <w:p>
-            <w:r>
-              <w:t>1100</w:t>
-            </w:r>
-          </w:p>
-        </w:tc>
-        <w:tc>
-          <w:tcPr>
-            <w:tcW w:w="1701" w:type="dxa"/>
-          </w:tcPr>
-          <w:p>
-            <w:r>
-              <w:t>C</w:t>
-            </w:r>
-          </w:p>
-        </w:tc>
-        <w:tc>
-          <w:tcPr>
-            <w:tcW w:w="3304" w:type="dxa"/>
-          </w:tcPr>
-          <w:p>
-            <w:r>
-              <w:t>LIKE OVERFLOW EXCEPTION</w:t>
-            </w:r>
-          </w:p>
-        </w:tc>
-      </w:tr>
-      <w:tr>
-        <w:tc>
-          <w:tcPr>
-            <w:tcW w:w="2207" w:type="dxa"/>
-          </w:tcPr>
-          <w:p>
-            <w:r>
-              <w:t>13</w:t>
-            </w:r>
-          </w:p>
-        </w:tc>
-        <w:tc>
-          <w:tcPr>
-            <w:tcW w:w="1616" w:type="dxa"/>
-          </w:tcPr>
-          <w:p>
-            <w:r>
-              <w:t>1101</w:t>
-            </w:r>
-          </w:p>
-        </w:tc>
-        <w:tc>
-          <w:tcPr>
-            <w:tcW w:w="1701" w:type="dxa"/>
-          </w:tcPr>
-          <w:p>
-            <w:r>
-              <w:t>D</w:t>
-            </w:r>
-          </w:p>
-        </w:tc>
-        <w:tc>
-          <w:tcPr>
-            <w:tcW w:w="3304" w:type="dxa"/>
-          </w:tcPr>
-          <w:p>
-            <w:r>
-              <w:t>LIKE OVERFLOW EXCEPTION</w:t>
-            </w:r>
-          </w:p>
-        </w:tc>
         <w:bookmarkStart w:id="0" w:name="_GoBack"/>
         <w:bookmarkEnd w:id="0"/>
       </w:tr>
@@ -1211,6 +890,360 @@
           </w:tcPr>
           <w:p>
             <w:r>
+              <w:t>8</w:t>
+            </w:r>
+          </w:p>
+        </w:tc>
+        <w:tc>
+          <w:tcPr>
+            <w:tcW w:w="1616" w:type="dxa"/>
+          </w:tcPr>
+          <w:p>
+            <w:r>
+              <w:t>1000</w:t>
+            </w:r>
+          </w:p>
+        </w:tc>
+        <w:tc>
+          <w:tcPr>
+            <w:tcW w:w="1701" w:type="dxa"/>
+          </w:tcPr>
+          <w:p>
+            <w:r>
+              <w:t>8</w:t>
+            </w:r>
+          </w:p>
+        </w:tc>
+        <w:tc>
+          <w:tcPr>
+            <w:tcW w:w="3304" w:type="dxa"/>
+          </w:tcPr>
+          <w:p>
+            <w:r>
+              <w:t xml:space="preserve">1000 </w:t>
+            </w:r>
+            <w:r>
+              <w:t>(</w:t>
+            </w:r>
+            <w:proofErr w:type="spellStart"/>
+            <w:r>
+              <w:t>Same</w:t>
+            </w:r>
+            <w:proofErr w:type="spellEnd"/>
+            <w:r>
+              <w:t xml:space="preserve"> as -</w:t>
+            </w:r>
+            <w:r>
+              <w:t>8</w:t>
+            </w:r>
+            <w:r>
+              <w:t>)</w:t>
+            </w:r>
+          </w:p>
+        </w:tc>
+      </w:tr>
+      <w:tr>
+        <w:tc>
+          <w:tcPr>
+            <w:tcW w:w="2207" w:type="dxa"/>
+          </w:tcPr>
+          <w:p>
+            <w:r>
+              <w:t>9</w:t>
+            </w:r>
+          </w:p>
+        </w:tc>
+        <w:tc>
+          <w:tcPr>
+            <w:tcW w:w="1616" w:type="dxa"/>
+          </w:tcPr>
+          <w:p>
+            <w:r>
+              <w:t>1001</w:t>
+            </w:r>
+          </w:p>
+        </w:tc>
+        <w:tc>
+          <w:tcPr>
+            <w:tcW w:w="1701" w:type="dxa"/>
+          </w:tcPr>
+          <w:p>
+            <w:r>
+              <w:t>9</w:t>
+            </w:r>
+          </w:p>
+        </w:tc>
+        <w:tc>
+          <w:tcPr>
+            <w:tcW w:w="3304" w:type="dxa"/>
+          </w:tcPr>
+          <w:p>
+            <w:r>
+              <w:t xml:space="preserve">1001 </w:t>
+            </w:r>
+            <w:r>
+              <w:t>(</w:t>
+            </w:r>
+            <w:proofErr w:type="spellStart"/>
+            <w:r>
+              <w:t>Same</w:t>
+            </w:r>
+            <w:proofErr w:type="spellEnd"/>
+            <w:r>
+              <w:t xml:space="preserve"> as -</w:t>
+            </w:r>
+            <w:r>
+              <w:t>7</w:t>
+            </w:r>
+            <w:r>
+              <w:t>)</w:t>
+            </w:r>
+          </w:p>
+        </w:tc>
+      </w:tr>
+      <w:tr>
+        <w:tc>
+          <w:tcPr>
+            <w:tcW w:w="2207" w:type="dxa"/>
+          </w:tcPr>
+          <w:p>
+            <w:r>
+              <w:t>10</w:t>
+            </w:r>
+          </w:p>
+        </w:tc>
+        <w:tc>
+          <w:tcPr>
+            <w:tcW w:w="1616" w:type="dxa"/>
+          </w:tcPr>
+          <w:p>
+            <w:r>
+              <w:t>1010</w:t>
+            </w:r>
+          </w:p>
+        </w:tc>
+        <w:tc>
+          <w:tcPr>
+            <w:tcW w:w="1701" w:type="dxa"/>
+          </w:tcPr>
+          <w:p>
+            <w:r>
+              <w:t>A</w:t>
+            </w:r>
+          </w:p>
+        </w:tc>
+        <w:tc>
+          <w:tcPr>
+            <w:tcW w:w="3304" w:type="dxa"/>
+          </w:tcPr>
+          <w:p>
+            <w:r>
+              <w:t xml:space="preserve">1010 </w:t>
+            </w:r>
+            <w:r>
+              <w:t>(</w:t>
+            </w:r>
+            <w:proofErr w:type="spellStart"/>
+            <w:r>
+              <w:t>Same</w:t>
+            </w:r>
+            <w:proofErr w:type="spellEnd"/>
+            <w:r>
+              <w:t xml:space="preserve"> as -</w:t>
+            </w:r>
+            <w:r>
+              <w:t>6</w:t>
+            </w:r>
+            <w:r>
+              <w:t>)</w:t>
+            </w:r>
+          </w:p>
+        </w:tc>
+      </w:tr>
+      <w:tr>
+        <w:tc>
+          <w:tcPr>
+            <w:tcW w:w="2207" w:type="dxa"/>
+          </w:tcPr>
+          <w:p>
+            <w:r>
+              <w:t>11</w:t>
+            </w:r>
+          </w:p>
+        </w:tc>
+        <w:tc>
+          <w:tcPr>
+            <w:tcW w:w="1616" w:type="dxa"/>
+          </w:tcPr>
+          <w:p>
+            <w:r>
+              <w:t>1011</w:t>
+            </w:r>
+          </w:p>
+        </w:tc>
+        <w:tc>
+          <w:tcPr>
+            <w:tcW w:w="1701" w:type="dxa"/>
+          </w:tcPr>
+          <w:p>
+            <w:r>
+              <w:t>B</w:t>
+            </w:r>
+          </w:p>
+        </w:tc>
+        <w:tc>
+          <w:tcPr>
+            <w:tcW w:w="3304" w:type="dxa"/>
+          </w:tcPr>
+          <w:p>
+            <w:r>
+              <w:t xml:space="preserve">1011 </w:t>
+            </w:r>
+            <w:r>
+              <w:t>(</w:t>
+            </w:r>
+            <w:proofErr w:type="spellStart"/>
+            <w:r>
+              <w:t>Same</w:t>
+            </w:r>
+            <w:proofErr w:type="spellEnd"/>
+            <w:r>
+              <w:t xml:space="preserve"> as -</w:t>
+            </w:r>
+            <w:r>
+              <w:t>5</w:t>
+            </w:r>
+            <w:r>
+              <w:t>)</w:t>
+            </w:r>
+          </w:p>
+        </w:tc>
+      </w:tr>
+      <w:tr>
+        <w:tc>
+          <w:tcPr>
+            <w:tcW w:w="2207" w:type="dxa"/>
+          </w:tcPr>
+          <w:p>
+            <w:r>
+              <w:t>12</w:t>
+            </w:r>
+          </w:p>
+        </w:tc>
+        <w:tc>
+          <w:tcPr>
+            <w:tcW w:w="1616" w:type="dxa"/>
+          </w:tcPr>
+          <w:p>
+            <w:r>
+              <w:t>1100</w:t>
+            </w:r>
+          </w:p>
+        </w:tc>
+        <w:tc>
+          <w:tcPr>
+            <w:tcW w:w="1701" w:type="dxa"/>
+          </w:tcPr>
+          <w:p>
+            <w:r>
+              <w:t>C</w:t>
+            </w:r>
+          </w:p>
+        </w:tc>
+        <w:tc>
+          <w:tcPr>
+            <w:tcW w:w="3304" w:type="dxa"/>
+          </w:tcPr>
+          <w:p>
+            <w:r>
+              <w:t xml:space="preserve">1100 </w:t>
+            </w:r>
+            <w:r>
+              <w:t>(</w:t>
+            </w:r>
+            <w:proofErr w:type="spellStart"/>
+            <w:r>
+              <w:t>Same</w:t>
+            </w:r>
+            <w:proofErr w:type="spellEnd"/>
+            <w:r>
+              <w:t xml:space="preserve"> as -</w:t>
+            </w:r>
+            <w:r>
+              <w:t>4</w:t>
+            </w:r>
+            <w:r>
+              <w:t>)</w:t>
+            </w:r>
+          </w:p>
+        </w:tc>
+      </w:tr>
+      <w:tr>
+        <w:tc>
+          <w:tcPr>
+            <w:tcW w:w="2207" w:type="dxa"/>
+          </w:tcPr>
+          <w:p>
+            <w:r>
+              <w:t>13</w:t>
+            </w:r>
+          </w:p>
+        </w:tc>
+        <w:tc>
+          <w:tcPr>
+            <w:tcW w:w="1616" w:type="dxa"/>
+          </w:tcPr>
+          <w:p>
+            <w:r>
+              <w:t>1101</w:t>
+            </w:r>
+          </w:p>
+        </w:tc>
+        <w:tc>
+          <w:tcPr>
+            <w:tcW w:w="1701" w:type="dxa"/>
+          </w:tcPr>
+          <w:p>
+            <w:r>
+              <w:t>D</w:t>
+            </w:r>
+          </w:p>
+        </w:tc>
+        <w:tc>
+          <w:tcPr>
+            <w:tcW w:w="3304" w:type="dxa"/>
+          </w:tcPr>
+          <w:p>
+            <w:r>
+              <w:t xml:space="preserve">1101 </w:t>
+            </w:r>
+            <w:r>
+              <w:t>(</w:t>
+            </w:r>
+            <w:proofErr w:type="spellStart"/>
+            <w:r>
+              <w:t>Same</w:t>
+            </w:r>
+            <w:proofErr w:type="spellEnd"/>
+            <w:r>
+              <w:t xml:space="preserve"> as -</w:t>
+            </w:r>
+            <w:r>
+              <w:t>3</w:t>
+            </w:r>
+            <w:r>
+              <w:t>)</w:t>
+            </w:r>
+          </w:p>
+        </w:tc>
+      </w:tr>
+      <w:tr>
+        <w:tc>
+          <w:tcPr>
+            <w:tcW w:w="2207" w:type="dxa"/>
+          </w:tcPr>
+          <w:p>
+            <w:r>
               <w:t>14</w:t>
             </w:r>
           </w:p>
@@ -1241,7 +1274,21 @@
           </w:tcPr>
           <w:p>
             <w:r>
-              <w:t>LIKE OVERFLOW EXCEPTION</w:t>
+              <w:t xml:space="preserve">1110 </w:t>
+            </w:r>
+            <w:r>
+              <w:t>(</w:t>
+            </w:r>
+            <w:proofErr w:type="spellStart"/>
+            <w:r>
+              <w:t>Same</w:t>
+            </w:r>
+            <w:proofErr w:type="spellEnd"/>
+            <w:r>
+              <w:t xml:space="preserve"> as -2</w:t>
+            </w:r>
+            <w:r>
+              <w:t>)</w:t>
             </w:r>
           </w:p>
         </w:tc>
@@ -1283,12 +1330,300 @@
           </w:tcPr>
           <w:p>
             <w:r>
-              <w:t>LIKE OVERFLOW EXCEPTION</w:t>
+              <w:t>1111 (</w:t>
+            </w:r>
+            <w:proofErr w:type="spellStart"/>
+            <w:r>
+              <w:t>Same</w:t>
+            </w:r>
+            <w:proofErr w:type="spellEnd"/>
+            <w:r>
+              <w:t xml:space="preserve"> as -1)</w:t>
             </w:r>
           </w:p>
         </w:tc>
       </w:tr>
     </w:tbl>
+    <w:p/>
+    <w:p>
+      <w:r>
+        <w:t>Empecemos</w:t>
+      </w:r>
+    </w:p>
+    <w:p/>
+    <w:p>
+      <w:r>
+        <w:t>Tuviésemos</w:t>
+      </w:r>
+    </w:p>
+    <w:p>
+      <w:r>
+        <w:t>Haya</w:t>
+      </w:r>
+    </w:p>
+    <w:p>
+      <w:r>
+        <w:t>Halla</w:t>
+      </w:r>
+    </w:p>
+    <w:p>
+      <w:r>
+        <w:t>Encargue</w:t>
+      </w:r>
+    </w:p>
+    <w:p>
+      <w:r>
+        <w:lastRenderedPageBreak/>
+        <w:t>Analogía</w:t>
+      </w:r>
+    </w:p>
+    <w:tbl>
+      <w:tblPr>
+        <w:tblStyle w:val="Tablaconcuadrcula"/>
+        <w:tblW w:w="0" w:type="auto"/>
+        <w:tblLook w:val="04A0" w:firstRow="1" w:lastRow="0" w:firstColumn="1" w:lastColumn="0" w:noHBand="0" w:noVBand="1"/>
+      </w:tblPr>
+      <w:tblGrid>
+        <w:gridCol w:w="2207"/>
+        <w:gridCol w:w="2207"/>
+        <w:gridCol w:w="2207"/>
+        <w:gridCol w:w="2207"/>
+      </w:tblGrid>
+      <w:tr>
+        <w:tc>
+          <w:tcPr>
+            <w:tcW w:w="2207" w:type="dxa"/>
+          </w:tcPr>
+          <w:p>
+            <w:r>
+              <w:t>A</w:t>
+            </w:r>
+          </w:p>
+        </w:tc>
+        <w:tc>
+          <w:tcPr>
+            <w:tcW w:w="2207" w:type="dxa"/>
+          </w:tcPr>
+          <w:p>
+            <w:r>
+              <w:t>B</w:t>
+            </w:r>
+          </w:p>
+        </w:tc>
+        <w:tc>
+          <w:tcPr>
+            <w:tcW w:w="2207" w:type="dxa"/>
+          </w:tcPr>
+          <w:p>
+            <w:proofErr w:type="spellStart"/>
+            <w:r>
+              <w:t>Carry</w:t>
+            </w:r>
+            <w:proofErr w:type="spellEnd"/>
+          </w:p>
+        </w:tc>
+        <w:tc>
+          <w:tcPr>
+            <w:tcW w:w="2207" w:type="dxa"/>
+          </w:tcPr>
+          <w:p>
+            <w:r>
+              <w:t>Sum</w:t>
+            </w:r>
+          </w:p>
+        </w:tc>
+      </w:tr>
+      <w:tr>
+        <w:tc>
+          <w:tcPr>
+            <w:tcW w:w="2207" w:type="dxa"/>
+          </w:tcPr>
+          <w:p>
+            <w:r>
+              <w:t>0</w:t>
+            </w:r>
+          </w:p>
+        </w:tc>
+        <w:tc>
+          <w:tcPr>
+            <w:tcW w:w="2207" w:type="dxa"/>
+          </w:tcPr>
+          <w:p>
+            <w:r>
+              <w:t>0</w:t>
+            </w:r>
+          </w:p>
+        </w:tc>
+        <w:tc>
+          <w:tcPr>
+            <w:tcW w:w="2207" w:type="dxa"/>
+          </w:tcPr>
+          <w:p>
+            <w:r>
+              <w:t>0</w:t>
+            </w:r>
+          </w:p>
+        </w:tc>
+        <w:tc>
+          <w:tcPr>
+            <w:tcW w:w="2207" w:type="dxa"/>
+          </w:tcPr>
+          <w:p>
+            <w:r>
+              <w:t>0</w:t>
+            </w:r>
+          </w:p>
+        </w:tc>
+      </w:tr>
+      <w:tr>
+        <w:tc>
+          <w:tcPr>
+            <w:tcW w:w="2207" w:type="dxa"/>
+          </w:tcPr>
+          <w:p>
+            <w:r>
+              <w:t>0</w:t>
+            </w:r>
+          </w:p>
+        </w:tc>
+        <w:tc>
+          <w:tcPr>
+            <w:tcW w:w="2207" w:type="dxa"/>
+          </w:tcPr>
+          <w:p>
+            <w:r>
+              <w:t>1</w:t>
+            </w:r>
+          </w:p>
+        </w:tc>
+        <w:tc>
+          <w:tcPr>
+            <w:tcW w:w="2207" w:type="dxa"/>
+          </w:tcPr>
+          <w:p>
+            <w:r>
+              <w:t>0</w:t>
+            </w:r>
+          </w:p>
+        </w:tc>
+        <w:tc>
+          <w:tcPr>
+            <w:tcW w:w="2207" w:type="dxa"/>
+          </w:tcPr>
+          <w:p>
+            <w:r>
+              <w:t>1</w:t>
+            </w:r>
+          </w:p>
+        </w:tc>
+      </w:tr>
+      <w:tr>
+        <w:tc>
+          <w:tcPr>
+            <w:tcW w:w="2207" w:type="dxa"/>
+          </w:tcPr>
+          <w:p>
+            <w:r>
+              <w:t>1</w:t>
+            </w:r>
+          </w:p>
+        </w:tc>
+        <w:tc>
+          <w:tcPr>
+            <w:tcW w:w="2207" w:type="dxa"/>
+          </w:tcPr>
+          <w:p>
+            <w:r>
+              <w:t>0</w:t>
+            </w:r>
+          </w:p>
+        </w:tc>
+        <w:tc>
+          <w:tcPr>
+            <w:tcW w:w="2207" w:type="dxa"/>
+          </w:tcPr>
+          <w:p>
+            <w:r>
+              <w:t>0</w:t>
+            </w:r>
+          </w:p>
+        </w:tc>
+        <w:tc>
+          <w:tcPr>
+            <w:tcW w:w="2207" w:type="dxa"/>
+          </w:tcPr>
+          <w:p>
+            <w:r>
+              <w:t>1</w:t>
+            </w:r>
+          </w:p>
+        </w:tc>
+      </w:tr>
+      <w:tr>
+        <w:tc>
+          <w:tcPr>
+            <w:tcW w:w="2207" w:type="dxa"/>
+          </w:tcPr>
+          <w:p>
+            <w:r>
+              <w:t>1</w:t>
+            </w:r>
+          </w:p>
+        </w:tc>
+        <w:tc>
+          <w:tcPr>
+            <w:tcW w:w="2207" w:type="dxa"/>
+          </w:tcPr>
+          <w:p>
+            <w:r>
+              <w:t>1</w:t>
+            </w:r>
+          </w:p>
+        </w:tc>
+        <w:tc>
+          <w:tcPr>
+            <w:tcW w:w="2207" w:type="dxa"/>
+          </w:tcPr>
+          <w:p>
+            <w:r>
+              <w:t>1</w:t>
+            </w:r>
+          </w:p>
+        </w:tc>
+        <w:tc>
+          <w:tcPr>
+            <w:tcW w:w="2207" w:type="dxa"/>
+          </w:tcPr>
+          <w:p>
+            <w:r>
+              <w:t>0</w:t>
+            </w:r>
+          </w:p>
+        </w:tc>
+      </w:tr>
+    </w:tbl>
+    <w:p/>
+    <w:p>
+      <w:r>
+        <w:t>Introduzco</w:t>
+      </w:r>
+    </w:p>
+    <w:p>
+      <w:r>
+        <w:t>Hizo</w:t>
+      </w:r>
+    </w:p>
+    <w:p>
+      <w:r>
+        <w:t>Ultimo</w:t>
+      </w:r>
+    </w:p>
+    <w:p>
+      <w:r>
+        <w:t xml:space="preserve">Lola lo usó realice   ultimo </w:t>
+      </w:r>
+    </w:p>
+    <w:p/>
     <w:p/>
     <w:sectPr>
       <w:pgSz w:w="12240" w:h="15840"/>

</xml_diff>